<commit_message>
Formatei o texto conforme norma ABNT.
</commit_message>
<xml_diff>
--- a/Plano_de_Acao.docx
+++ b/Plano_de_Acao.docx
@@ -499,7 +499,55 @@
                 <w:sz w:val="24"/>
                 <w:szCs w:val="24"/>
               </w:rPr>
-              <w:t>TECNOLOGIA DA INFORMAÇÃO / ENG. DA COMPUTAÇÃO / CIÊNCIAS DE DADOS</w:t>
+              <w:t xml:space="preserve">Tecnologia </w:t>
+            </w:r>
+            <w:r>
+              <w:rPr>
+                <w:rFonts w:ascii="Times New Roman" w:hAnsi="Times New Roman" w:cs="Times New Roman"/>
+                <w:sz w:val="24"/>
+                <w:szCs w:val="24"/>
+              </w:rPr>
+              <w:t>d</w:t>
+            </w:r>
+            <w:r>
+              <w:rPr>
+                <w:rFonts w:ascii="Times New Roman" w:hAnsi="Times New Roman" w:cs="Times New Roman"/>
+                <w:sz w:val="24"/>
+                <w:szCs w:val="24"/>
+              </w:rPr>
+              <w:t xml:space="preserve">a Informação / Eng. </w:t>
+            </w:r>
+            <w:r>
+              <w:rPr>
+                <w:rFonts w:ascii="Times New Roman" w:hAnsi="Times New Roman" w:cs="Times New Roman"/>
+                <w:sz w:val="24"/>
+                <w:szCs w:val="24"/>
+              </w:rPr>
+              <w:t>d</w:t>
+            </w:r>
+            <w:r>
+              <w:rPr>
+                <w:rFonts w:ascii="Times New Roman" w:hAnsi="Times New Roman" w:cs="Times New Roman"/>
+                <w:sz w:val="24"/>
+                <w:szCs w:val="24"/>
+              </w:rPr>
+              <w:t xml:space="preserve">a Computação / Ciências </w:t>
+            </w:r>
+            <w:r>
+              <w:rPr>
+                <w:rFonts w:ascii="Times New Roman" w:hAnsi="Times New Roman" w:cs="Times New Roman"/>
+                <w:sz w:val="24"/>
+                <w:szCs w:val="24"/>
+              </w:rPr>
+              <w:t>d</w:t>
+            </w:r>
+            <w:r>
+              <w:rPr>
+                <w:rFonts w:ascii="Times New Roman" w:hAnsi="Times New Roman" w:cs="Times New Roman"/>
+                <w:sz w:val="24"/>
+                <w:szCs w:val="24"/>
+              </w:rPr>
+              <w:t>e Dados</w:t>
             </w:r>
           </w:p>
         </w:tc>
@@ -1101,7 +1149,7 @@
               <w:tblLook w:val="0000" w:firstRow="0" w:lastRow="0" w:firstColumn="0" w:lastColumn="0" w:noHBand="0" w:noVBand="0"/>
             </w:tblPr>
             <w:tblGrid>
-              <w:gridCol w:w="5410"/>
+              <w:gridCol w:w="4089"/>
             </w:tblGrid>
             <w:tr>
               <w:trPr>
@@ -1123,7 +1171,21 @@
                     <w:rPr>
                       <w:rFonts w:ascii="Times New Roman" w:hAnsi="Times New Roman" w:cs="Times New Roman"/>
                     </w:rPr>
-                    <w:t xml:space="preserve">SÃO PAULO - PARQUE SAO CARLOS – UNICEU </w:t>
+                    <w:t xml:space="preserve">São Paulo - Parque Sao Carlos – </w:t>
+                  </w:r>
+                  <w:proofErr w:type="spellStart"/>
+                  <w:r>
+                    <w:rPr>
+                      <w:rFonts w:ascii="Times New Roman" w:hAnsi="Times New Roman" w:cs="Times New Roman"/>
+                    </w:rPr>
+                    <w:t>Uniceu</w:t>
+                  </w:r>
+                  <w:proofErr w:type="spellEnd"/>
+                  <w:r>
+                    <w:rPr>
+                      <w:rFonts w:ascii="Times New Roman" w:hAnsi="Times New Roman" w:cs="Times New Roman"/>
+                    </w:rPr>
+                    <w:t xml:space="preserve"> </w:t>
                   </w:r>
                 </w:p>
                 <w:p>
@@ -1138,7 +1200,7 @@
                     <w:rPr>
                       <w:rFonts w:ascii="Times New Roman" w:hAnsi="Times New Roman" w:cs="Times New Roman"/>
                     </w:rPr>
-                    <w:t xml:space="preserve">SÃO PAULO – VILA CURUÇA </w:t>
+                    <w:t xml:space="preserve">São Paulo – Vila Curuçá </w:t>
                   </w:r>
                 </w:p>
                 <w:p>
@@ -1153,7 +1215,7 @@
                     <w:rPr>
                       <w:rFonts w:ascii="Times New Roman" w:hAnsi="Times New Roman" w:cs="Times New Roman"/>
                     </w:rPr>
-                    <w:t xml:space="preserve">SÃO PAULO – CAMPO LIMPO </w:t>
+                    <w:t xml:space="preserve">São Paulo – Campo Limpo </w:t>
                   </w:r>
                 </w:p>
                 <w:p>
@@ -1168,7 +1230,7 @@
                     <w:rPr>
                       <w:rFonts w:ascii="Times New Roman" w:hAnsi="Times New Roman" w:cs="Times New Roman"/>
                     </w:rPr>
-                    <w:t xml:space="preserve">SÃO PAULO – FORMOSA </w:t>
+                    <w:t xml:space="preserve">São Paulo – Formosa </w:t>
                   </w:r>
                 </w:p>
                 <w:p>
@@ -1184,7 +1246,7 @@
                       <w:rFonts w:ascii="Times New Roman" w:hAnsi="Times New Roman" w:cs="Times New Roman"/>
                     </w:rPr>
                     <w:lastRenderedPageBreak/>
-                    <w:t xml:space="preserve">SÃO PAULO – SÃO MATEUS </w:t>
+                    <w:t xml:space="preserve">São Paulo – São Mateus </w:t>
                   </w:r>
                 </w:p>
                 <w:p>
@@ -1199,7 +1261,7 @@
                     <w:rPr>
                       <w:rFonts w:ascii="Times New Roman" w:hAnsi="Times New Roman" w:cs="Times New Roman"/>
                     </w:rPr>
-                    <w:t xml:space="preserve">SÃO PAULO - JAÇANA </w:t>
+                    <w:t xml:space="preserve">São Paulo - Jaçanã </w:t>
                   </w:r>
                 </w:p>
               </w:tc>
@@ -2605,7 +2667,6 @@
             <w:r>
               <w:rPr>
                 <w:rFonts w:ascii="Times New Roman" w:hAnsi="Times New Roman" w:cs="Times New Roman"/>
-                <w:i/>
                 <w:sz w:val="24"/>
                 <w:szCs w:val="24"/>
               </w:rPr>
@@ -2615,7 +2676,6 @@
             <w:r>
               <w:rPr>
                 <w:rFonts w:ascii="Times New Roman" w:hAnsi="Times New Roman" w:cs="Times New Roman"/>
-                <w:i/>
                 <w:sz w:val="24"/>
                 <w:szCs w:val="24"/>
               </w:rPr>
@@ -2625,7 +2685,6 @@
             <w:r>
               <w:rPr>
                 <w:rFonts w:ascii="Times New Roman" w:hAnsi="Times New Roman" w:cs="Times New Roman"/>
-                <w:i/>
                 <w:sz w:val="24"/>
                 <w:szCs w:val="24"/>
               </w:rPr>
@@ -2634,7 +2693,6 @@
             <w:r>
               <w:rPr>
                 <w:rFonts w:ascii="Times New Roman" w:hAnsi="Times New Roman" w:cs="Times New Roman"/>
-                <w:i/>
                 <w:sz w:val="24"/>
                 <w:szCs w:val="24"/>
               </w:rPr>
@@ -2841,7 +2899,6 @@
               <w:rPr>
                 <w:rFonts w:ascii="Times New Roman" w:hAnsi="Times New Roman" w:cs="Times New Roman"/>
                 <w:b/>
-                <w:i/>
                 <w:sz w:val="24"/>
                 <w:szCs w:val="24"/>
               </w:rPr>
@@ -2852,7 +2909,6 @@
               <w:rPr>
                 <w:rFonts w:ascii="Times New Roman" w:hAnsi="Times New Roman" w:cs="Times New Roman"/>
                 <w:b/>
-                <w:i/>
                 <w:sz w:val="24"/>
                 <w:szCs w:val="24"/>
               </w:rPr>
@@ -2863,7 +2919,6 @@
               <w:rPr>
                 <w:rFonts w:ascii="Times New Roman" w:hAnsi="Times New Roman" w:cs="Times New Roman"/>
                 <w:b/>
-                <w:i/>
                 <w:sz w:val="24"/>
                 <w:szCs w:val="24"/>
               </w:rPr>
@@ -2872,19 +2927,10 @@
             <w:r>
               <w:rPr>
                 <w:rFonts w:ascii="Times New Roman" w:hAnsi="Times New Roman" w:cs="Times New Roman"/>
-                <w:i/>
-                <w:sz w:val="24"/>
-                <w:szCs w:val="24"/>
-              </w:rPr>
-              <w:t xml:space="preserve">: </w:t>
-            </w:r>
-            <w:r>
-              <w:rPr>
-                <w:rFonts w:ascii="Times New Roman" w:hAnsi="Times New Roman" w:cs="Times New Roman"/>
-                <w:sz w:val="24"/>
-                <w:szCs w:val="24"/>
-              </w:rPr>
-              <w:t>Incluir maior interação e dinamismo, com alertas, responder a ações do usuário como cliques, validação de formulários verificando se os dados inseridos estão corretos antes de enviá-los;</w:t>
+                <w:sz w:val="24"/>
+                <w:szCs w:val="24"/>
+              </w:rPr>
+              <w:t>: Incluir maior interação e dinamismo, com alertas, responder a ações do usuário como cliques, validação de formulários verificando se os dados inseridos estão corretos antes de enviá-los;</w:t>
             </w:r>
           </w:p>
           <w:p>
@@ -2902,7 +2948,6 @@
               <w:rPr>
                 <w:rFonts w:ascii="Times New Roman" w:hAnsi="Times New Roman" w:cs="Times New Roman"/>
                 <w:b/>
-                <w:i/>
                 <w:sz w:val="24"/>
                 <w:szCs w:val="24"/>
               </w:rPr>
@@ -2932,7 +2977,6 @@
               <w:rPr>
                 <w:rFonts w:ascii="Times New Roman" w:hAnsi="Times New Roman" w:cs="Times New Roman"/>
                 <w:b/>
-                <w:i/>
                 <w:sz w:val="24"/>
                 <w:szCs w:val="24"/>
               </w:rPr>
@@ -3929,7 +3973,17 @@
                 <w:sz w:val="24"/>
                 <w:szCs w:val="24"/>
               </w:rPr>
-              <w:t>Reunião para escolha e definição do nosso tema a ser trabalhada</w:t>
+              <w:t>Reunião pa</w:t>
+            </w:r>
+            <w:bookmarkStart w:id="0" w:name="_GoBack"/>
+            <w:bookmarkEnd w:id="0"/>
+            <w:r>
+              <w:rPr>
+                <w:rFonts w:ascii="Times New Roman" w:hAnsi="Times New Roman" w:cs="Times New Roman"/>
+                <w:sz w:val="24"/>
+                <w:szCs w:val="24"/>
+              </w:rPr>
+              <w:t>ra escolha e definição do nosso tema a ser trabalhada</w:t>
             </w:r>
           </w:p>
         </w:tc>
@@ -6309,17 +6363,7 @@
                 <w:sz w:val="24"/>
                 <w:szCs w:val="24"/>
               </w:rPr>
-              <w:t>T</w:t>
-            </w:r>
-            <w:bookmarkStart w:id="0" w:name="_GoBack"/>
-            <w:bookmarkEnd w:id="0"/>
-            <w:r>
-              <w:rPr>
-                <w:rFonts w:ascii="Times New Roman" w:hAnsi="Times New Roman" w:cs="Times New Roman"/>
-                <w:sz w:val="24"/>
-                <w:szCs w:val="24"/>
-              </w:rPr>
-              <w:t xml:space="preserve">atiana, </w:t>
+              <w:t xml:space="preserve">Tatiana, </w:t>
             </w:r>
             <w:proofErr w:type="spellStart"/>
             <w:r>
@@ -10805,56 +10849,6 @@
 </file>
 
 <file path=customXml/item1.xml><?xml version="1.0" encoding="utf-8"?>
-<?mso-contentType ?>
-<spe:Receivers xmlns:spe="http://schemas.microsoft.com/sharepoint/events">
-  <Receiver>
-    <Name>Document ID Generator</Name>
-    <Synchronization>Synchronous</Synchronization>
-    <Type>10001</Type>
-    <SequenceNumber>1000</SequenceNumber>
-    <Url/>
-    <Assembly>Microsoft.Office.DocumentManagement, Version=16.0.0.0, Culture=neutral, PublicKeyToken=71e9bce111e9429c</Assembly>
-    <Class>Microsoft.Office.DocumentManagement.Internal.DocIdHandler</Class>
-    <Data/>
-    <Filter/>
-  </Receiver>
-  <Receiver>
-    <Name>Document ID Generator</Name>
-    <Synchronization>Synchronous</Synchronization>
-    <Type>10002</Type>
-    <SequenceNumber>1001</SequenceNumber>
-    <Url/>
-    <Assembly>Microsoft.Office.DocumentManagement, Version=16.0.0.0, Culture=neutral, PublicKeyToken=71e9bce111e9429c</Assembly>
-    <Class>Microsoft.Office.DocumentManagement.Internal.DocIdHandler</Class>
-    <Data/>
-    <Filter/>
-  </Receiver>
-  <Receiver>
-    <Name>Document ID Generator</Name>
-    <Synchronization>Synchronous</Synchronization>
-    <Type>10004</Type>
-    <SequenceNumber>1002</SequenceNumber>
-    <Url/>
-    <Assembly>Microsoft.Office.DocumentManagement, Version=16.0.0.0, Culture=neutral, PublicKeyToken=71e9bce111e9429c</Assembly>
-    <Class>Microsoft.Office.DocumentManagement.Internal.DocIdHandler</Class>
-    <Data/>
-    <Filter/>
-  </Receiver>
-  <Receiver>
-    <Name>Document ID Generator</Name>
-    <Synchronization>Synchronous</Synchronization>
-    <Type>10006</Type>
-    <SequenceNumber>1003</SequenceNumber>
-    <Url/>
-    <Assembly>Microsoft.Office.DocumentManagement, Version=16.0.0.0, Culture=neutral, PublicKeyToken=71e9bce111e9429c</Assembly>
-    <Class>Microsoft.Office.DocumentManagement.Internal.DocIdHandler</Class>
-    <Data/>
-    <Filter/>
-  </Receiver>
-</spe:Receivers>
-</file>
-
-<file path=customXml/item2.xml><?xml version="1.0" encoding="utf-8"?>
 <ct:contentTypeSchema xmlns:ct="http://schemas.microsoft.com/office/2006/metadata/contentType" xmlns:ma="http://schemas.microsoft.com/office/2006/metadata/properties/metaAttributes" ct:_="" ma:_="" ma:contentTypeName="Documento" ma:contentTypeID="0x0101006CFD0211DE75424E90D6B9FC9752CE9C" ma:contentTypeVersion="16" ma:contentTypeDescription="Crie um novo documento." ma:contentTypeScope="" ma:versionID="eb0d476544d351e325591e9e7c010312">
   <xsd:schema xmlns:xsd="http://www.w3.org/2001/XMLSchema" xmlns:xs="http://www.w3.org/2001/XMLSchema" xmlns:p="http://schemas.microsoft.com/office/2006/metadata/properties" xmlns:ns2="7432f127-f33c-42e2-a68a-9048c01697a7" xmlns:ns3="b69dc6fa-2096-41e7-baef-054d5bf17313" targetNamespace="http://schemas.microsoft.com/office/2006/metadata/properties" ma:root="true" ma:fieldsID="090e7113f6b1f759a4c1efa3add07bc2" ns2:_="" ns3:_="">
     <xsd:import namespace="7432f127-f33c-42e2-a68a-9048c01697a7"/>
@@ -11114,13 +11108,60 @@
 </ct:contentTypeSchema>
 </file>
 
+<file path=customXml/item2.xml><?xml version="1.0" encoding="utf-8"?>
+<?mso-contentType ?>
+<spe:Receivers xmlns:spe="http://schemas.microsoft.com/sharepoint/events">
+  <Receiver>
+    <Name>Document ID Generator</Name>
+    <Synchronization>Synchronous</Synchronization>
+    <Type>10001</Type>
+    <SequenceNumber>1000</SequenceNumber>
+    <Url/>
+    <Assembly>Microsoft.Office.DocumentManagement, Version=16.0.0.0, Culture=neutral, PublicKeyToken=71e9bce111e9429c</Assembly>
+    <Class>Microsoft.Office.DocumentManagement.Internal.DocIdHandler</Class>
+    <Data/>
+    <Filter/>
+  </Receiver>
+  <Receiver>
+    <Name>Document ID Generator</Name>
+    <Synchronization>Synchronous</Synchronization>
+    <Type>10002</Type>
+    <SequenceNumber>1001</SequenceNumber>
+    <Url/>
+    <Assembly>Microsoft.Office.DocumentManagement, Version=16.0.0.0, Culture=neutral, PublicKeyToken=71e9bce111e9429c</Assembly>
+    <Class>Microsoft.Office.DocumentManagement.Internal.DocIdHandler</Class>
+    <Data/>
+    <Filter/>
+  </Receiver>
+  <Receiver>
+    <Name>Document ID Generator</Name>
+    <Synchronization>Synchronous</Synchronization>
+    <Type>10004</Type>
+    <SequenceNumber>1002</SequenceNumber>
+    <Url/>
+    <Assembly>Microsoft.Office.DocumentManagement, Version=16.0.0.0, Culture=neutral, PublicKeyToken=71e9bce111e9429c</Assembly>
+    <Class>Microsoft.Office.DocumentManagement.Internal.DocIdHandler</Class>
+    <Data/>
+    <Filter/>
+  </Receiver>
+  <Receiver>
+    <Name>Document ID Generator</Name>
+    <Synchronization>Synchronous</Synchronization>
+    <Type>10006</Type>
+    <SequenceNumber>1003</SequenceNumber>
+    <Url/>
+    <Assembly>Microsoft.Office.DocumentManagement, Version=16.0.0.0, Culture=neutral, PublicKeyToken=71e9bce111e9429c</Assembly>
+    <Class>Microsoft.Office.DocumentManagement.Internal.DocIdHandler</Class>
+    <Data/>
+    <Filter/>
+  </Receiver>
+</spe:Receivers>
+</file>
+
 <file path=customXml/item3.xml><?xml version="1.0" encoding="utf-8"?>
-<?mso-contentType ?>
-<FormTemplates xmlns="http://schemas.microsoft.com/sharepoint/v3/contenttype/forms">
-  <Display>DocumentLibraryForm</Display>
-  <Edit>DocumentLibraryForm</Edit>
-  <New>DocumentLibraryForm</New>
-</FormTemplates>
+<go:gDocsCustomXmlDataStorage xmlns:go="http://customooxmlschemas.google.com/" xmlns:r="http://schemas.openxmlformats.org/officeDocument/2006/relationships">
+  <go:docsCustomData xmlns:go="http://customooxmlschemas.google.com/" roundtripDataSignature="AMtx7mhTsKLM0Xu2rrFPSK8Wu5hhcrD6fw==">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</go:docsCustomData>
+</go:gDocsCustomXmlDataStorage>
 </file>
 
 <file path=customXml/item4.xml><?xml version="1.0" encoding="utf-8"?>
@@ -11137,9 +11178,12 @@
 </file>
 
 <file path=customXml/item5.xml><?xml version="1.0" encoding="utf-8"?>
-<go:gDocsCustomXmlDataStorage xmlns:go="http://customooxmlschemas.google.com/" xmlns:r="http://schemas.openxmlformats.org/officeDocument/2006/relationships">
-  <go:docsCustomData xmlns:go="http://customooxmlschemas.google.com/" roundtripDataSignature="AMtx7mhTsKLM0Xu2rrFPSK8Wu5hhcrD6fw==">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</go:docsCustomData>
-</go:gDocsCustomXmlDataStorage>
+<?mso-contentType ?>
+<FormTemplates xmlns="http://schemas.microsoft.com/sharepoint/v3/contenttype/forms">
+  <Display>DocumentLibraryForm</Display>
+  <Edit>DocumentLibraryForm</Edit>
+  <New>DocumentLibraryForm</New>
+</FormTemplates>
 </file>
 
 <file path=customXml/item6.xml><?xml version="1.0" encoding="utf-8"?>
@@ -11147,14 +11191,6 @@
 </file>
 
 <file path=customXml/itemProps1.xml><?xml version="1.0" encoding="utf-8"?>
-<ds:datastoreItem xmlns:ds="http://schemas.openxmlformats.org/officeDocument/2006/customXml" ds:itemID="{001C8AF1-0A5A-4192-973C-413DD19C3B92}">
-  <ds:schemaRefs>
-    <ds:schemaRef ds:uri="http://schemas.microsoft.com/sharepoint/events"/>
-  </ds:schemaRefs>
-</ds:datastoreItem>
-</file>
-
-<file path=customXml/itemProps2.xml><?xml version="1.0" encoding="utf-8"?>
 <ds:datastoreItem xmlns:ds="http://schemas.openxmlformats.org/officeDocument/2006/customXml" ds:itemID="{27178C62-D9D3-4513-B322-2098833940E5}">
   <ds:schemaRefs>
     <ds:schemaRef ds:uri="http://schemas.microsoft.com/office/2006/metadata/contentType"/>
@@ -11173,10 +11209,19 @@
 </ds:datastoreItem>
 </file>
 
+<file path=customXml/itemProps2.xml><?xml version="1.0" encoding="utf-8"?>
+<ds:datastoreItem xmlns:ds="http://schemas.openxmlformats.org/officeDocument/2006/customXml" ds:itemID="{001C8AF1-0A5A-4192-973C-413DD19C3B92}">
+  <ds:schemaRefs>
+    <ds:schemaRef ds:uri="http://schemas.microsoft.com/sharepoint/events"/>
+  </ds:schemaRefs>
+</ds:datastoreItem>
+</file>
+
 <file path=customXml/itemProps3.xml><?xml version="1.0" encoding="utf-8"?>
-<ds:datastoreItem xmlns:ds="http://schemas.openxmlformats.org/officeDocument/2006/customXml" ds:itemID="{413DB90E-9A64-442A-AD38-C95AB3E4EF9F}">
+<ds:datastoreItem xmlns:ds="http://schemas.openxmlformats.org/officeDocument/2006/customXml" ds:itemID="{11111111-1234-1234-1234-123412341234}">
   <ds:schemaRefs>
-    <ds:schemaRef ds:uri="http://schemas.microsoft.com/sharepoint/v3/contenttype/forms"/>
+    <ds:schemaRef ds:uri="http://customooxmlschemas.google.com/"/>
+    <ds:schemaRef ds:uri="http://schemas.openxmlformats.org/officeDocument/2006/relationships"/>
   </ds:schemaRefs>
 </ds:datastoreItem>
 </file>
@@ -11193,16 +11238,15 @@
 </file>
 
 <file path=customXml/itemProps5.xml><?xml version="1.0" encoding="utf-8"?>
-<ds:datastoreItem xmlns:ds="http://schemas.openxmlformats.org/officeDocument/2006/customXml" ds:itemID="{11111111-1234-1234-1234-123412341234}">
+<ds:datastoreItem xmlns:ds="http://schemas.openxmlformats.org/officeDocument/2006/customXml" ds:itemID="{413DB90E-9A64-442A-AD38-C95AB3E4EF9F}">
   <ds:schemaRefs>
-    <ds:schemaRef ds:uri="http://customooxmlschemas.google.com/"/>
-    <ds:schemaRef ds:uri="http://schemas.openxmlformats.org/officeDocument/2006/relationships"/>
+    <ds:schemaRef ds:uri="http://schemas.microsoft.com/sharepoint/v3/contenttype/forms"/>
   </ds:schemaRefs>
 </ds:datastoreItem>
 </file>
 
 <file path=customXml/itemProps6.xml><?xml version="1.0" encoding="utf-8"?>
-<ds:datastoreItem xmlns:ds="http://schemas.openxmlformats.org/officeDocument/2006/customXml" ds:itemID="{EDFDBF0D-9F75-4E05-9112-4196D4D61853}">
+<ds:datastoreItem xmlns:ds="http://schemas.openxmlformats.org/officeDocument/2006/customXml" ds:itemID="{251C6F00-213B-4D11-8803-C083EE78675C}">
   <ds:schemaRefs>
     <ds:schemaRef ds:uri="http://schemas.openxmlformats.org/officeDocument/2006/bibliography"/>
   </ds:schemaRefs>

</xml_diff>